<commit_message>
add przyklady za granica do rozdzialu 4
</commit_message>
<xml_diff>
--- a/WS_praca_dyplomowa_v0.docx
+++ b/WS_praca_dyplomowa_v0.docx
@@ -2693,8 +2693,23 @@
         <w:t xml:space="preserve">zbyt duża ilość reklam pojawiających się podczas ich używania lub zamieszczenie ich w niefortunnych miejscach powodujących frustrację u użytkownika związaną z korzystaniem z aplikacji. Wiele rozwiązań posiada znaczne uproszczenia funkcjonalności wynikające z implementacji wersji Premium </w:t>
       </w:r>
       <w:r>
-        <w:t xml:space="preserve">danej aplikacji. Dopiero po wykupieniu takiej wersji klient zyskuje dostęp do niektórych podstawowych funkcji. Część dostępnych aplikacji nie posiada kluczowej funkcji wyświetlania dobrze sformatowanych i przejrzystych wykresów zestawiających wydatki, przychody oraz kategorie i zależności które ułatwiają interpretację i wyciągnięcie wniosków przez użytkownika. </w:t>
-      </w:r>
+        <w:t>danej aplikacji. Dopiero po wykupieniu takiej wersji klient zyskuje dostęp do niektórych podstawowych funkcji. Część dostępnych aplikacji nie posiada kluczowej funkcji wyświetlania dobrze sformatowanych i przejrzystych wykresów zestawiających wydatki, przychody oraz kategorie i zależności które ułatwiają interpretację i wyciągnięcie wniosków przez użytkownika.</w:t>
+      </w:r>
+    </w:p>
+    <w:p>
+      <w:pPr>
+        <w:ind w:left="432" w:firstLine="276"/>
+      </w:pPr>
+    </w:p>
+    <w:p>
+      <w:pPr>
+        <w:ind w:left="432" w:firstLine="276"/>
+      </w:pPr>
+    </w:p>
+    <w:p>
+      <w:pPr>
+        <w:ind w:left="432" w:firstLine="276"/>
+      </w:pPr>
     </w:p>
     <w:p>
       <w:pPr>
@@ -2707,6 +2722,30 @@
       </w:r>
       <w:bookmarkEnd w:id="4"/>
     </w:p>
+    <w:p>
+      <w:pPr>
+        <w:pStyle w:val="Nagwek3"/>
+      </w:pPr>
+      <w:proofErr w:type="spellStart"/>
+      <w:r>
+        <w:t>Kontomierz</w:t>
+      </w:r>
+      <w:proofErr w:type="spellEnd"/>
+    </w:p>
+    <w:p>
+      <w:pPr>
+        <w:ind w:firstLine="708"/>
+      </w:pPr>
+      <w:proofErr w:type="spellStart"/>
+      <w:r>
+        <w:t>Kontomierz</w:t>
+      </w:r>
+      <w:proofErr w:type="spellEnd"/>
+      <w:r>
+        <w:t xml:space="preserve"> to zaawansowana aplikacja która pozwala na śledzenie dochodów i wydatków gospodarstwa domowego. Do używania platformy wymagana jest rejestracja.</w:t>
+      </w:r>
+    </w:p>
+    <w:p/>
     <w:p>
       <w:pPr>
         <w:keepNext/>
@@ -2825,18 +2864,608 @@
     </w:p>
     <w:p>
       <w:pPr>
+        <w:ind w:firstLine="708"/>
+      </w:pPr>
+      <w:r>
+        <w:t>Dużym atutem platformy ‘</w:t>
+      </w:r>
+      <w:proofErr w:type="spellStart"/>
+      <w:r>
+        <w:t>kontomierz</w:t>
+      </w:r>
+      <w:proofErr w:type="spellEnd"/>
+      <w:r>
+        <w:t xml:space="preserve">’ jest aplikacja mobilna która rozszerza możliwości webowej wersji o kilka przydatnych dodatków takich jak lokalizację bankomatów znajdujących się w pobliżu. Obsługa aplikacji mimo dużej ilości zaawansowanych funkcji jest łatwa, nawigacja została podzielona na cztery główne sektory które prowadzą do </w:t>
+      </w:r>
+      <w:r>
+        <w:t xml:space="preserve">powiązanych funkcjonalności. Wykresy prezentowane na podstronach intuicyjnie sugerują aktualną sytuację finansową, dzięki zastosowaniu kontrastowych kolorów tj. czerwonego symbolizującego wydatek oraz zielonego oznaczającego przychód. </w:t>
+      </w:r>
+      <w:r>
+        <w:t>Strona internetowa aplikacja nie radzi sobie z dostosowaniem do monitorów o mniejszej rozdzielczości, lub mniejszych okien, nie była ona projektowana pod urządzenia mobilne. Interfejs użytkownika wygląda przestarzale, platforma funkcjonuje na rynku od 2009 roku.</w:t>
+      </w:r>
+    </w:p>
+    <w:p>
+      <w:pPr>
+        <w:spacing w:after="160" w:line="259" w:lineRule="auto"/>
+      </w:pPr>
+    </w:p>
+    <w:p>
+      <w:pPr>
+        <w:ind w:firstLine="708"/>
+      </w:pPr>
+    </w:p>
+    <w:p>
+      <w:pPr>
+        <w:pStyle w:val="Nagwek3"/>
+      </w:pPr>
+      <w:r>
+        <w:br w:type="page"/>
+      </w:r>
+      <w:proofErr w:type="spellStart"/>
+      <w:r>
+        <w:lastRenderedPageBreak/>
+        <w:t>PanParagon</w:t>
+      </w:r>
+      <w:proofErr w:type="spellEnd"/>
+    </w:p>
+    <w:p>
+      <w:pPr>
+        <w:keepNext/>
+        <w:spacing w:after="160" w:line="259" w:lineRule="auto"/>
+        <w:jc w:val="center"/>
+      </w:pPr>
+      <w:r>
+        <w:rPr>
+          <w:noProof/>
+        </w:rPr>
+        <w:drawing>
+          <wp:inline distT="0" distB="0" distL="0" distR="0" wp14:anchorId="775BB17F" wp14:editId="214AD6C0">
+            <wp:extent cx="2257425" cy="4339462"/>
+            <wp:effectExtent l="0" t="0" r="0" b="0"/>
+            <wp:docPr id="1" name="Obraz 1"/>
+            <wp:cNvGraphicFramePr>
+              <a:graphicFrameLocks xmlns:a="http://schemas.openxmlformats.org/drawingml/2006/main" noChangeAspect="1"/>
+            </wp:cNvGraphicFramePr>
+            <a:graphic xmlns:a="http://schemas.openxmlformats.org/drawingml/2006/main">
+              <a:graphicData uri="http://schemas.openxmlformats.org/drawingml/2006/picture">
+                <pic:pic xmlns:pic="http://schemas.openxmlformats.org/drawingml/2006/picture">
+                  <pic:nvPicPr>
+                    <pic:cNvPr id="1" name="Obraz 1"/>
+                    <pic:cNvPicPr/>
+                  </pic:nvPicPr>
+                  <pic:blipFill>
+                    <a:blip r:embed="rId9" cstate="print">
+                      <a:extLst>
+                        <a:ext uri="{28A0092B-C50C-407E-A947-70E740481C1C}">
+                          <a14:useLocalDpi xmlns:a14="http://schemas.microsoft.com/office/drawing/2010/main" val="0"/>
+                        </a:ext>
+                      </a:extLst>
+                    </a:blip>
+                    <a:stretch>
+                      <a:fillRect/>
+                    </a:stretch>
+                  </pic:blipFill>
+                  <pic:spPr>
+                    <a:xfrm>
+                      <a:off x="0" y="0"/>
+                      <a:ext cx="2260762" cy="4345877"/>
+                    </a:xfrm>
+                    <a:prstGeom prst="rect">
+                      <a:avLst/>
+                    </a:prstGeom>
+                  </pic:spPr>
+                </pic:pic>
+              </a:graphicData>
+            </a:graphic>
+          </wp:inline>
+        </w:drawing>
+      </w:r>
+    </w:p>
+    <w:p>
+      <w:pPr>
+        <w:pStyle w:val="Legenda"/>
+        <w:jc w:val="center"/>
+      </w:pPr>
+      <w:r>
+        <w:t xml:space="preserve">Rysunek </w:t>
+      </w:r>
+      <w:fldSimple w:instr=" SEQ Rysunek \* ARABIC ">
+        <w:r>
+          <w:rPr>
+            <w:noProof/>
+          </w:rPr>
+          <w:t>2</w:t>
+        </w:r>
+      </w:fldSimple>
+      <w:r>
+        <w:t xml:space="preserve">- interfejs aplikacji mobilnej </w:t>
+      </w:r>
+      <w:proofErr w:type="spellStart"/>
+      <w:r>
+        <w:t>PanParagon</w:t>
+      </w:r>
+      <w:proofErr w:type="spellEnd"/>
+      <w:r>
+        <w:t xml:space="preserve"> Data dostępu 25.02.2021</w:t>
+      </w:r>
+    </w:p>
+    <w:p/>
+    <w:p>
+      <w:pPr>
+        <w:ind w:firstLine="708"/>
+      </w:pPr>
+      <w:proofErr w:type="spellStart"/>
+      <w:r>
+        <w:t>PanParagon</w:t>
+      </w:r>
+      <w:proofErr w:type="spellEnd"/>
+      <w:r>
+        <w:t xml:space="preserve"> jest to szybko bardzo rozwijająca się aplikacja, dostępna jest jedynie na urządzenia mobilne. </w:t>
+      </w:r>
+      <w:r>
+        <w:t xml:space="preserve">Platforma została opracowana w Polsce, jednak dostępność rozszerzono na cały świat, dlatego obsługuje ona wiele języków. </w:t>
+      </w:r>
+      <w:r>
+        <w:t>Swój sukces zawdzięcza oryginalnemu pomysłowi tj. możliwości przechowywania paragonów w jej pamięci.</w:t>
+      </w:r>
+      <w:r>
+        <w:t xml:space="preserve"> </w:t>
+      </w:r>
+      <w:r>
+        <w:t xml:space="preserve">Przy etapie dodawania rachunku można zdefiniować kwotę za którą dany produkt nabyto, datę transakcji, kategorię oraz informację dodatkowe takie jak okres gwarancji na produkt. </w:t>
+      </w:r>
+      <w:r>
+        <w:t xml:space="preserve">Zaimplementowano również funkcje tworzenia listy zakupów oraz przechowywania kart lojalnościowych. Interfejs graficzny jest przejrzysty, łatwo jest odnaleźć w nim szukaną funkcję. </w:t>
+      </w:r>
+      <w:r>
+        <w:t xml:space="preserve">Aplikacja nastawiona jest głównie na </w:t>
+      </w:r>
+      <w:r>
+        <w:t xml:space="preserve">przypominanie użytkownikowi od konkretnym wydatku i jego szczegółach. Utrudniona jest dokumentacja drobnych wydatków na które nie wystawiono paragonu, nie ma możliwości dodania przychodów przez co statystyki które tworzy aplikacja nie są bardzo pomocne w analizie budżetu domowego, jednak prezentowane są w </w:t>
+      </w:r>
+      <w:r>
+        <w:t>niezwykle</w:t>
+      </w:r>
+      <w:r>
+        <w:t xml:space="preserve"> prz</w:t>
+      </w:r>
+      <w:r>
+        <w:t>ejrzysty sposób</w:t>
+      </w:r>
+      <w:r>
+        <w:t>, na wykresie kołowym z kolorystycznym wyszczególnieniem kategorii wydatków.</w:t>
+      </w:r>
+      <w:r>
+        <w:t xml:space="preserve"> </w:t>
+      </w:r>
+    </w:p>
+    <w:p>
+      <w:pPr>
+        <w:spacing w:after="160" w:line="259" w:lineRule="auto"/>
+      </w:pPr>
+      <w:r>
+        <w:br w:type="page"/>
+      </w:r>
+    </w:p>
+    <w:p>
+      <w:pPr>
         <w:pStyle w:val="Nagwek2"/>
       </w:pPr>
       <w:bookmarkStart w:id="5" w:name="_Toc62384137"/>
       <w:r>
-        <w:t>Przykłady innych rozwiązań</w:t>
+        <w:lastRenderedPageBreak/>
+        <w:t xml:space="preserve">Przykłady </w:t>
       </w:r>
       <w:bookmarkEnd w:id="5"/>
+      <w:r>
+        <w:t>za granicą</w:t>
+      </w:r>
+    </w:p>
+    <w:p>
+      <w:pPr>
+        <w:pStyle w:val="Nagwek3"/>
+      </w:pPr>
+      <w:proofErr w:type="spellStart"/>
+      <w:r>
+        <w:t>Buxfer</w:t>
+      </w:r>
+      <w:proofErr w:type="spellEnd"/>
+    </w:p>
+    <w:p>
+      <w:pPr>
+        <w:ind w:firstLine="708"/>
+      </w:pPr>
+      <w:proofErr w:type="spellStart"/>
+      <w:r>
+        <w:t>Buxfer</w:t>
+      </w:r>
+      <w:proofErr w:type="spellEnd"/>
+      <w:r>
+        <w:t xml:space="preserve"> to aplikacja projektowana głównie pod przeglądarki internetowe  na komputerach. Twórcy zaimplementowali mobilną wersję, jednak nie jest ona ani bardzo popularna, co jest skutkiem znacznego okrojenia funkcjonalności, ani dobrze wspierana, gdyż ostatnia aktualizacja na urządzenia z systemem android  została wydana rok przed momentem pisania pracy.</w:t>
+      </w:r>
+    </w:p>
+    <w:p>
+      <w:pPr>
+        <w:ind w:firstLine="708"/>
+      </w:pPr>
+    </w:p>
+    <w:p>
+      <w:pPr>
+        <w:keepNext/>
+        <w:jc w:val="center"/>
+      </w:pPr>
+      <w:r>
+        <w:rPr>
+          <w:noProof/>
+        </w:rPr>
+        <w:drawing>
+          <wp:inline distT="0" distB="0" distL="0" distR="0" wp14:anchorId="3ED9D5A2" wp14:editId="45E57A33">
+            <wp:extent cx="5760720" cy="2863865"/>
+            <wp:effectExtent l="0" t="0" r="0" b="0"/>
+            <wp:docPr id="4" name="Obraz 4"/>
+            <wp:cNvGraphicFramePr>
+              <a:graphicFrameLocks xmlns:a="http://schemas.openxmlformats.org/drawingml/2006/main" noChangeAspect="1"/>
+            </wp:cNvGraphicFramePr>
+            <a:graphic xmlns:a="http://schemas.openxmlformats.org/drawingml/2006/main">
+              <a:graphicData uri="http://schemas.openxmlformats.org/drawingml/2006/picture">
+                <pic:pic xmlns:pic="http://schemas.openxmlformats.org/drawingml/2006/picture">
+                  <pic:nvPicPr>
+                    <pic:cNvPr id="4" name="Obraz 4"/>
+                    <pic:cNvPicPr/>
+                  </pic:nvPicPr>
+                  <pic:blipFill>
+                    <a:blip r:embed="rId10" cstate="print">
+                      <a:extLst>
+                        <a:ext uri="{28A0092B-C50C-407E-A947-70E740481C1C}">
+                          <a14:useLocalDpi xmlns:a14="http://schemas.microsoft.com/office/drawing/2010/main" val="0"/>
+                        </a:ext>
+                      </a:extLst>
+                    </a:blip>
+                    <a:stretch>
+                      <a:fillRect/>
+                    </a:stretch>
+                  </pic:blipFill>
+                  <pic:spPr>
+                    <a:xfrm>
+                      <a:off x="0" y="0"/>
+                      <a:ext cx="5760720" cy="2863865"/>
+                    </a:xfrm>
+                    <a:prstGeom prst="rect">
+                      <a:avLst/>
+                    </a:prstGeom>
+                  </pic:spPr>
+                </pic:pic>
+              </a:graphicData>
+            </a:graphic>
+          </wp:inline>
+        </w:drawing>
+      </w:r>
+    </w:p>
+    <w:p>
+      <w:pPr>
+        <w:pStyle w:val="Legenda"/>
+        <w:jc w:val="center"/>
+      </w:pPr>
+      <w:r>
+        <w:t xml:space="preserve">Rysunek </w:t>
+      </w:r>
+      <w:r>
+        <w:fldChar w:fldCharType="begin"/>
+      </w:r>
+      <w:r>
+        <w:instrText xml:space="preserve"> SEQ Rysunek \* ARABIC </w:instrText>
+      </w:r>
+      <w:r>
+        <w:fldChar w:fldCharType="separate"/>
+      </w:r>
+      <w:r>
+        <w:rPr>
+          <w:noProof/>
+        </w:rPr>
+        <w:t>5</w:t>
+      </w:r>
+      <w:r>
+        <w:fldChar w:fldCharType="end"/>
+      </w:r>
+      <w:r>
+        <w:t xml:space="preserve"> - interfejs aplikacji webowej </w:t>
+      </w:r>
+      <w:proofErr w:type="spellStart"/>
+      <w:r>
+        <w:t>Buxfe</w:t>
+      </w:r>
+      <w:proofErr w:type="spellEnd"/>
+      <w:r>
+        <w:t>, Data dostępu 29.02.2021</w:t>
+      </w:r>
+    </w:p>
+    <w:p>
+      <w:r>
+        <w:tab/>
+        <w:t>Webowa wersja aplikacji wyróżnia się nowoczesnym designem. Dobrym pomysłem był podział strony na dwie części, tj. strefy  na ciemnym tle służącej do wizualizacji ogólnych statystyk i nawigacji oraz strefy na jasnym tle w której to pokazane są dokładne dane finansowe i która to odpowiada za dodawanie i edycję  wydatków i przychodów. Dzięki skierowaniu aplikacji pod urządzenia z dużymi ekranami w jej interfejsie można było zmieścić dużo informacji, dzięki czemu użytkownik nie traci czasu na nawigację między podstronami, a duża część zawartości jest zawsze widoczna. Takie rozwiązanie powoduje u użytkownika wrażenie nadmiernego skomplikowania spowodowanego ilością treści wyświetlanej na ekranie, jednak szybko można nauczyć się  który sektor zawiera potrzebne informacje i docenić ideę budowania nowoczesnych single-</w:t>
+      </w:r>
+      <w:proofErr w:type="spellStart"/>
+      <w:r>
+        <w:t>page</w:t>
+      </w:r>
+      <w:proofErr w:type="spellEnd"/>
+      <w:r>
+        <w:t>-</w:t>
+      </w:r>
+      <w:proofErr w:type="spellStart"/>
+      <w:r>
+        <w:t>applications</w:t>
+      </w:r>
+      <w:proofErr w:type="spellEnd"/>
+      <w:r>
+        <w:t>, która to ciągnie za sobą szybkość działania takich platform.</w:t>
+      </w:r>
     </w:p>
     <w:p/>
     <w:p>
       <w:pPr>
+        <w:pStyle w:val="Nagwek3"/>
+      </w:pPr>
+      <w:proofErr w:type="spellStart"/>
+      <w:r>
+        <w:t>Spendee</w:t>
+      </w:r>
+      <w:proofErr w:type="spellEnd"/>
+    </w:p>
+    <w:p>
+      <w:pPr>
+        <w:ind w:firstLine="708"/>
+      </w:pPr>
+      <w:proofErr w:type="spellStart"/>
+      <w:r>
+        <w:t>Spendee</w:t>
+      </w:r>
+      <w:proofErr w:type="spellEnd"/>
+      <w:r>
+        <w:t xml:space="preserve"> to platforma dostępna już od kilku lat. Jej projektanci zawsze </w:t>
+      </w:r>
+      <w:r>
+        <w:t xml:space="preserve">mieli na celu nowoczesny jej wygląd, przez co była ona wielokrotnie przebudowywana i aktualizowana do nowoczesnych standardów, dzięki czemu została doceniona przez licznych recenzentów i nagrodzona szeregiem nagród. </w:t>
+      </w:r>
+      <w:r>
+        <w:t xml:space="preserve">Aplikacja dostępna na </w:t>
+      </w:r>
+      <w:r>
+        <w:t>urządzenia mobilne oraz w formie aplikacji internetowej. Synchronizacja danych jest wygodna, następuje po zalogowaniu na dane urządzenie. Umożliwia to korzystanie z aplikacji w każdym miejscu, zależnie od preferencji użytkownika.</w:t>
+      </w:r>
+    </w:p>
+    <w:p/>
+    <w:p>
+      <w:pPr>
+        <w:keepNext/>
+        <w:jc w:val="center"/>
+      </w:pPr>
+      <w:r>
+        <w:rPr>
+          <w:noProof/>
+        </w:rPr>
+        <w:drawing>
+          <wp:inline distT="0" distB="0" distL="0" distR="0" wp14:anchorId="1DBF6DC0" wp14:editId="3A82BCF9">
+            <wp:extent cx="1381125" cy="2992615"/>
+            <wp:effectExtent l="0" t="0" r="0" b="0"/>
+            <wp:docPr id="3" name="Obraz 3"/>
+            <wp:cNvGraphicFramePr>
+              <a:graphicFrameLocks xmlns:a="http://schemas.openxmlformats.org/drawingml/2006/main" noChangeAspect="1"/>
+            </wp:cNvGraphicFramePr>
+            <a:graphic xmlns:a="http://schemas.openxmlformats.org/drawingml/2006/main">
+              <a:graphicData uri="http://schemas.openxmlformats.org/drawingml/2006/picture">
+                <pic:pic xmlns:pic="http://schemas.openxmlformats.org/drawingml/2006/picture">
+                  <pic:nvPicPr>
+                    <pic:cNvPr id="3" name="Obraz 3"/>
+                    <pic:cNvPicPr/>
+                  </pic:nvPicPr>
+                  <pic:blipFill>
+                    <a:blip r:embed="rId11" cstate="print">
+                      <a:extLst>
+                        <a:ext uri="{28A0092B-C50C-407E-A947-70E740481C1C}">
+                          <a14:useLocalDpi xmlns:a14="http://schemas.microsoft.com/office/drawing/2010/main" val="0"/>
+                        </a:ext>
+                      </a:extLst>
+                    </a:blip>
+                    <a:stretch>
+                      <a:fillRect/>
+                    </a:stretch>
+                  </pic:blipFill>
+                  <pic:spPr>
+                    <a:xfrm>
+                      <a:off x="0" y="0"/>
+                      <a:ext cx="1405643" cy="3045741"/>
+                    </a:xfrm>
+                    <a:prstGeom prst="rect">
+                      <a:avLst/>
+                    </a:prstGeom>
+                  </pic:spPr>
+                </pic:pic>
+              </a:graphicData>
+            </a:graphic>
+          </wp:inline>
+        </w:drawing>
+      </w:r>
+      <w:r>
+        <w:rPr>
+          <w:noProof/>
+        </w:rPr>
+        <w:t xml:space="preserve"> </w:t>
+      </w:r>
+    </w:p>
+    <w:p>
+      <w:pPr>
+        <w:pStyle w:val="Legenda"/>
+        <w:jc w:val="center"/>
+      </w:pPr>
+      <w:r>
+        <w:t xml:space="preserve">Rysunek </w:t>
+      </w:r>
+      <w:r>
+        <w:fldChar w:fldCharType="begin"/>
+      </w:r>
+      <w:r>
+        <w:instrText xml:space="preserve"> SEQ Rysunek \* ARABIC </w:instrText>
+      </w:r>
+      <w:r>
+        <w:fldChar w:fldCharType="separate"/>
+      </w:r>
+      <w:r>
+        <w:rPr>
+          <w:noProof/>
+        </w:rPr>
+        <w:t>3</w:t>
+      </w:r>
+      <w:r>
+        <w:rPr>
+          <w:noProof/>
+        </w:rPr>
+        <w:fldChar w:fldCharType="end"/>
+      </w:r>
+      <w:r>
+        <w:t xml:space="preserve"> - </w:t>
+      </w:r>
+      <w:r>
+        <w:t xml:space="preserve">interfejs aplikacji mobilnej </w:t>
+      </w:r>
+      <w:proofErr w:type="spellStart"/>
+      <w:r>
+        <w:t>Spendee</w:t>
+      </w:r>
+      <w:proofErr w:type="spellEnd"/>
+      <w:r>
+        <w:t xml:space="preserve"> Data dostępu 2</w:t>
+      </w:r>
+      <w:r>
+        <w:t>7</w:t>
+      </w:r>
+      <w:r>
+        <w:t>.02.202</w:t>
+      </w:r>
+      <w:r>
+        <w:t>1</w:t>
+      </w:r>
+    </w:p>
+    <w:p>
+      <w:pPr>
+        <w:keepNext/>
+        <w:jc w:val="center"/>
+      </w:pPr>
+      <w:r>
+        <w:rPr>
+          <w:noProof/>
+        </w:rPr>
+        <w:drawing>
+          <wp:inline distT="0" distB="0" distL="0" distR="0" wp14:anchorId="45416FF7" wp14:editId="7A714240">
+            <wp:extent cx="3474265" cy="2152650"/>
+            <wp:effectExtent l="0" t="0" r="0" b="0"/>
+            <wp:docPr id="5" name="Obraz 5"/>
+            <wp:cNvGraphicFramePr>
+              <a:graphicFrameLocks xmlns:a="http://schemas.openxmlformats.org/drawingml/2006/main" noChangeAspect="1"/>
+            </wp:cNvGraphicFramePr>
+            <a:graphic xmlns:a="http://schemas.openxmlformats.org/drawingml/2006/main">
+              <a:graphicData uri="http://schemas.openxmlformats.org/drawingml/2006/picture">
+                <pic:pic xmlns:pic="http://schemas.openxmlformats.org/drawingml/2006/picture">
+                  <pic:nvPicPr>
+                    <pic:cNvPr id="1" name=""/>
+                    <pic:cNvPicPr/>
+                  </pic:nvPicPr>
+                  <pic:blipFill>
+                    <a:blip r:embed="rId12"/>
+                    <a:stretch>
+                      <a:fillRect/>
+                    </a:stretch>
+                  </pic:blipFill>
+                  <pic:spPr>
+                    <a:xfrm>
+                      <a:off x="0" y="0"/>
+                      <a:ext cx="3537350" cy="2191738"/>
+                    </a:xfrm>
+                    <a:prstGeom prst="rect">
+                      <a:avLst/>
+                    </a:prstGeom>
+                  </pic:spPr>
+                </pic:pic>
+              </a:graphicData>
+            </a:graphic>
+          </wp:inline>
+        </w:drawing>
+      </w:r>
+    </w:p>
+    <w:p>
+      <w:pPr>
+        <w:pStyle w:val="Legenda"/>
+        <w:jc w:val="center"/>
+      </w:pPr>
+      <w:r>
+        <w:t xml:space="preserve">Rysunek </w:t>
+      </w:r>
+      <w:r>
+        <w:fldChar w:fldCharType="begin"/>
+      </w:r>
+      <w:r>
+        <w:instrText xml:space="preserve"> SEQ Rysunek \* ARABIC </w:instrText>
+      </w:r>
+      <w:r>
+        <w:fldChar w:fldCharType="separate"/>
+      </w:r>
+      <w:r>
+        <w:rPr>
+          <w:noProof/>
+        </w:rPr>
+        <w:t>4</w:t>
+      </w:r>
+      <w:r>
+        <w:rPr>
+          <w:noProof/>
+        </w:rPr>
+        <w:fldChar w:fldCharType="end"/>
+      </w:r>
+      <w:r>
+        <w:t xml:space="preserve"> - </w:t>
+      </w:r>
+      <w:r>
+        <w:t xml:space="preserve">interfejs aplikacji </w:t>
+      </w:r>
+      <w:r>
+        <w:t>webowej</w:t>
+      </w:r>
+      <w:r>
+        <w:t xml:space="preserve"> </w:t>
+      </w:r>
+      <w:proofErr w:type="spellStart"/>
+      <w:r>
+        <w:t>Spendee</w:t>
+      </w:r>
+      <w:proofErr w:type="spellEnd"/>
+      <w:r>
+        <w:t xml:space="preserve"> Data dostępu 27.02.2021</w:t>
+      </w:r>
+    </w:p>
+    <w:p>
+      <w:pPr>
+        <w:ind w:firstLine="432"/>
+      </w:pPr>
+      <w:r>
+        <w:t xml:space="preserve">Obie wersje aplikacji zostały dobrze przemyślane. Prezentują się nowocześnie, dzięki animacją zastosowanym dla różnych sektorów. </w:t>
+      </w:r>
+      <w:r>
+        <w:t>Platforma nie jest niepotrzebnie skomplikowana, mimo że daje dostęp do zaawansowanych funkcji takich jak synchronizacja z bankiem, personalizacja powiadomień czy wybór aktualnej waluty. Interfejs jest łatwy w obsłudze, gdyż zaawansowane funkcje zostały ukryte głębiej, a podstawowe takie jak dodanie wydatku i przychodu wyeksponowano i przeniesiono w miejsca zawsze widoczne.</w:t>
+      </w:r>
+      <w:r>
+        <w:t xml:space="preserve"> Aplikacja pozbawiona jest reklam, jednak podczas normalnego użytkowania w wielu miejscach pojawiają się panele zachęcające do wykupienia wersji płatnej dostępnej w dwóch opcjach, Do zarządzania budżetem domowym zakup takich wersji jest zbędny, funkcje bezpłatnej wersji pozwalają na dokładną analizę finansową.</w:t>
+      </w:r>
+    </w:p>
+    <w:p>
+      <w:pPr>
+        <w:ind w:firstLine="432"/>
+      </w:pPr>
+    </w:p>
+    <w:p/>
+    <w:p>
+      <w:pPr>
         <w:spacing w:after="160" w:line="259" w:lineRule="auto"/>
+        <w:jc w:val="center"/>
       </w:pPr>
       <w:r>
         <w:br w:type="page"/>
@@ -3189,11 +3818,16 @@
                   <w:ilvl w:val="0"/>
                   <w:numId w:val="20"/>
                 </w:numPr>
+                <w:rPr>
+                  <w:rStyle w:val="Hipercze"/>
+                  <w:color w:val="auto"/>
+                  <w:u w:val="none"/>
+                </w:rPr>
               </w:pPr>
               <w:r>
                 <w:t xml:space="preserve">MS Word, </w:t>
               </w:r>
-              <w:hyperlink r:id="rId9" w:history="1">
+              <w:hyperlink r:id="rId13" w:history="1">
                 <w:r>
                   <w:rPr>
                     <w:rStyle w:val="Hipercze"/>
@@ -3202,6 +3836,21 @@
                 </w:r>
               </w:hyperlink>
             </w:p>
+            <w:p>
+              <w:pPr>
+                <w:pStyle w:val="Akapitzlist"/>
+                <w:numPr>
+                  <w:ilvl w:val="0"/>
+                  <w:numId w:val="20"/>
+                </w:numPr>
+              </w:pPr>
+              <w:r>
+                <w:t xml:space="preserve">Archiwum stron internetowych, </w:t>
+              </w:r>
+              <w:r>
+                <w:t>http://web.archive.org</w:t>
+              </w:r>
+            </w:p>
           </w:sdtContent>
         </w:sdt>
       </w:sdtContent>
@@ -3227,7 +3876,7 @@
       </w:pPr>
     </w:p>
     <w:sectPr>
-      <w:footerReference w:type="default" r:id="rId10"/>
+      <w:footerReference w:type="default" r:id="rId14"/>
       <w:pgSz w:w="11906" w:h="16838"/>
       <w:pgMar w:top="1417" w:right="1417" w:bottom="1417" w:left="1417" w:header="708" w:footer="708" w:gutter="0"/>
       <w:cols w:space="708"/>

</xml_diff>

<commit_message>
rozdział 4 bez odsumowania
</commit_message>
<xml_diff>
--- a/WS_praca_dyplomowa_v0.docx
+++ b/WS_praca_dyplomowa_v0.docx
@@ -2886,11 +2886,6 @@
     </w:p>
     <w:p>
       <w:pPr>
-        <w:spacing w:after="160" w:line="259" w:lineRule="auto"/>
-      </w:pPr>
-    </w:p>
-    <w:p>
-      <w:pPr>
         <w:ind w:firstLine="708"/>
       </w:pPr>
     </w:p>
@@ -2898,15 +2893,24 @@
       <w:pPr>
         <w:pStyle w:val="Nagwek3"/>
       </w:pPr>
-      <w:r>
-        <w:br w:type="page"/>
-      </w:r>
       <w:proofErr w:type="spellStart"/>
       <w:r>
-        <w:lastRenderedPageBreak/>
         <w:t>PanParagon</w:t>
       </w:r>
       <w:proofErr w:type="spellEnd"/>
+    </w:p>
+    <w:p>
+      <w:pPr>
+        <w:ind w:firstLine="708"/>
+      </w:pPr>
+      <w:proofErr w:type="spellStart"/>
+      <w:r>
+        <w:t>PanParagon</w:t>
+      </w:r>
+      <w:proofErr w:type="spellEnd"/>
+      <w:r>
+        <w:t xml:space="preserve"> jest to szybko bardzo rozwijająca się aplikacja, dostępna jest jedynie na urządzenia mobilne. Platforma została opracowana w Polsce, jednak dostępność rozszerzono na cały świat, dlatego obsługuje ona wiele języków. Swój sukces zawdzięcza oryginalnemu pomysłowi tj. możliwości przechowywania paragonów w jej pamięci. Przy etapie dodawania rachunku można zdefiniować kwotę za którą dany produkt nabyto, datę transakcji, kategorię oraz informację dodatkowe takie jak okres gwarancji na produkt. Zaimplementowano również funkcje tworzenia listy zakupów oraz przechowywania kart lojalnościowych</w:t>
+      </w:r>
     </w:p>
     <w:p>
       <w:pPr>
@@ -2918,9 +2922,10 @@
         <w:rPr>
           <w:noProof/>
         </w:rPr>
+        <w:lastRenderedPageBreak/>
         <w:drawing>
-          <wp:inline distT="0" distB="0" distL="0" distR="0" wp14:anchorId="775BB17F" wp14:editId="214AD6C0">
-            <wp:extent cx="2257425" cy="4339462"/>
+          <wp:inline distT="0" distB="0" distL="0" distR="0" wp14:anchorId="216EB26D" wp14:editId="2EBFD2EB">
+            <wp:extent cx="1800225" cy="3460584"/>
             <wp:effectExtent l="0" t="0" r="0" b="0"/>
             <wp:docPr id="1" name="Obraz 1"/>
             <wp:cNvGraphicFramePr>
@@ -2948,7 +2953,7 @@
                   <pic:spPr>
                     <a:xfrm>
                       <a:off x="0" y="0"/>
-                      <a:ext cx="2260762" cy="4345877"/>
+                      <a:ext cx="1815989" cy="3490887"/>
                     </a:xfrm>
                     <a:prstGeom prst="rect">
                       <a:avLst/>
@@ -3000,49 +3005,29 @@
       </w:r>
       <w:proofErr w:type="spellEnd"/>
       <w:r>
-        <w:t xml:space="preserve"> jest to szybko bardzo rozwijająca się aplikacja, dostępna jest jedynie na urządzenia mobilne. </w:t>
-      </w:r>
-      <w:r>
-        <w:t xml:space="preserve">Platforma została opracowana w Polsce, jednak dostępność rozszerzono na cały świat, dlatego obsługuje ona wiele języków. </w:t>
-      </w:r>
-      <w:r>
-        <w:t>Swój sukces zawdzięcza oryginalnemu pomysłowi tj. możliwości przechowywania paragonów w jej pamięci.</w:t>
-      </w:r>
-      <w:r>
-        <w:t xml:space="preserve"> </w:t>
-      </w:r>
-      <w:r>
-        <w:t xml:space="preserve">Przy etapie dodawania rachunku można zdefiniować kwotę za którą dany produkt nabyto, datę transakcji, kategorię oraz informację dodatkowe takie jak okres gwarancji na produkt. </w:t>
-      </w:r>
-      <w:r>
-        <w:t xml:space="preserve">Zaimplementowano również funkcje tworzenia listy zakupów oraz przechowywania kart lojalnościowych. Interfejs graficzny jest przejrzysty, łatwo jest odnaleźć w nim szukaną funkcję. </w:t>
-      </w:r>
-      <w:r>
-        <w:t xml:space="preserve">Aplikacja nastawiona jest głównie na </w:t>
-      </w:r>
-      <w:r>
-        <w:t xml:space="preserve">przypominanie użytkownikowi od konkretnym wydatku i jego szczegółach. Utrudniona jest dokumentacja drobnych wydatków na które nie wystawiono paragonu, nie ma możliwości dodania przychodów przez co statystyki które tworzy aplikacja nie są bardzo pomocne w analizie budżetu domowego, jednak prezentowane są w </w:t>
-      </w:r>
-      <w:r>
-        <w:t>niezwykle</w:t>
-      </w:r>
-      <w:r>
-        <w:t xml:space="preserve"> prz</w:t>
-      </w:r>
-      <w:r>
-        <w:t>ejrzysty sposób</w:t>
-      </w:r>
-      <w:r>
-        <w:t>, na wykresie kołowym z kolorystycznym wyszczególnieniem kategorii wydatków.</w:t>
-      </w:r>
-      <w:r>
-        <w:t xml:space="preserve"> </w:t>
-      </w:r>
-    </w:p>
-    <w:p>
-      <w:pPr>
-        <w:spacing w:after="160" w:line="259" w:lineRule="auto"/>
-      </w:pPr>
+        <w:t xml:space="preserve"> jest to szybko bardzo rozwijająca się aplikacja, dostępna jest jedynie na urządzenia mobilne. Platforma została opracowana w Polsce, jednak dostępność rozszerzono na cały świat, dlatego obsługuje ona wiele języków. Swój sukces zawdzięcza oryginalnemu pomysłowi tj. możliwości przechowywania paragonów w jej pamięci. Przy etapie dodawania rachunku można zdefiniować kwotę za którą dany produkt nabyto, datę transakcji, kategorię oraz informację dodatkowe takie jak okres gwarancji na produkt. Zaimplementowano również funkcje tworzenia listy zakupów oraz przechowywania kart lojalnościowych. Interfejs graficzny jest przejrzysty, łatwo jest odnaleźć w nim szukaną funkcję. Aplikacja nastawiona jest głównie na przypominanie użytkownikowi od konkretnym wydatku i jego szczegółach. Utrudniona jest dokumentacja drobnych wydatków na które nie wystawiono paragonu, nie ma możliwości dodania przychodów przez co statystyki które tworzy aplikacja nie są bardzo pomocne w analizie budżetu domowego, jednak prezentowane są w niezwykle przejrzysty sposób, na wykresie kołowym z kolorystycznym wyszczególnieniem kategorii wydatków. </w:t>
+      </w:r>
+    </w:p>
+    <w:p>
+      <w:pPr>
+        <w:ind w:firstLine="708"/>
+      </w:pPr>
+    </w:p>
+    <w:p>
+      <w:pPr>
+        <w:pStyle w:val="Nagwek3"/>
+      </w:pPr>
+      <w:r>
+        <w:t>Aplikacje bankowe – przykład ‘moje ING’</w:t>
+      </w:r>
+    </w:p>
+    <w:p>
+      <w:pPr>
+        <w:ind w:firstLine="708"/>
+      </w:pPr>
+      <w:r>
+        <w:t>Nowoczesne aplikacje bankowe pozwalają na poglądową analizę budżetu. Dużym atutem takich rozwiązań jest zintegrowanie z kontem bankowym, za każdym razem gdy użytkownik otrzyma przychód lub dokona wydatku ze swojej karty, bądź przelewu środków, zostaje to dokumentowane. Aplikacje automatycznie rozpoznaje kategorie wydatków i wizualizuje je na kolorowym wykresie, który nie jest tak przejrzysty jak w innych aplikacjach dedykowanych do analizy finansów. Wadą aplikacji bankowej ‘moje ING’ w kontekście analizy budżetu jest brak możliwości dodania wydatków i przychodów nie związanych z bankiem, nie można m.in. ręcznie wpisać transakcji gotówkowej  Rozwiązanie takie sprawdza się dla osób które nie potrzebują dokładnej wiedzy na temat aktualnej sytuacji finansowej, aplikacja zapewnia tylko poglądowe dane, które nie zawsze zaspokoją potrzeby wszystkich użytkowników.</w:t>
+      </w:r>
       <w:r>
         <w:br w:type="page"/>
       </w:r>
@@ -3165,6 +3150,9 @@
         <w:t>5</w:t>
       </w:r>
       <w:r>
+        <w:rPr>
+          <w:noProof/>
+        </w:rPr>
         <w:fldChar w:fldCharType="end"/>
       </w:r>
       <w:r>
@@ -3454,6 +3442,37 @@
       </w:r>
       <w:r>
         <w:t xml:space="preserve"> Aplikacja pozbawiona jest reklam, jednak podczas normalnego użytkowania w wielu miejscach pojawiają się panele zachęcające do wykupienia wersji płatnej dostępnej w dwóch opcjach, Do zarządzania budżetem domowym zakup takich wersji jest zbędny, funkcje bezpłatnej wersji pozwalają na dokładną analizę finansową.</w:t>
+      </w:r>
+    </w:p>
+    <w:p>
+      <w:pPr>
+        <w:ind w:firstLine="432"/>
+      </w:pPr>
+    </w:p>
+    <w:p>
+      <w:pPr>
+        <w:pStyle w:val="Nagwek2"/>
+      </w:pPr>
+      <w:r>
+        <w:t>Podsumowanie</w:t>
+      </w:r>
+    </w:p>
+    <w:p>
+      <w:pPr>
+        <w:ind w:firstLine="432"/>
+      </w:pPr>
+      <w:r>
+        <w:t xml:space="preserve">Na rynku nie dostępnych jest dużo rozwiązań. Duża część z nich jest dostępna w formie aplikacji na urządzenia mobilne, wynika to z dynamicznego rozwoju rynku smartfonów w ostatnich latach. Korzyścią z takiej implementacji jest posiadanie wiedzy o finansach ‘pod </w:t>
+      </w:r>
+      <w:r>
+        <w:lastRenderedPageBreak/>
+        <w:t xml:space="preserve">ręką’, jednak dokładna analiza wydatków i przychodów jest utrudniona ze względu na niewielki ekran takich urządzeń. Z kolei aplikacje webowe </w:t>
+      </w:r>
+      <w:r>
+        <w:t xml:space="preserve">są często niedbale wykonane, albo mają przestarzały interfejs, albo dostęp do ważnych funkcji jest ukryty w zbyt rozbudowanej sekcji nawigacyjnej. Ważnym aspektem każdej aplikacji do zarządzania budżetem jest dobre i przejrzyste zestawienie danych. Przeglądając dostępne programy uznałem, że dobrym pomysłem na wizualizację </w:t>
+      </w:r>
+      <w:r>
+        <w:t>wydatków jest wykres kołowy, z wielokolorowym wyszczególnieniem kategorii na które przeznaczono pieniądze.</w:t>
       </w:r>
     </w:p>
     <w:p>

</xml_diff>